<commit_message>
Avant de denier commit
</commit_message>
<xml_diff>
--- a/rapportProjet.docx
+++ b/rapportProjet.docx
@@ -4,91 +4,358 @@
   <w:body>
     <w:p>
       <w:pPr>
+        <w:spacing w:line="276" w:lineRule="auto"/>
+        <w:jc w:val="right"/>
+        <w:rPr>
+          <w:sz w:val="24"/>
+          <w:szCs w:val="24"/>
+        </w:rPr>
+      </w:pPr>
+      <w:r>
+        <w:rPr>
+          <w:sz w:val="24"/>
+          <w:szCs w:val="24"/>
+        </w:rPr>
+        <w:t>Jeudi, le 02/12/2021</w:t>
+      </w:r>
+    </w:p>
+    <w:p>
+      <w:pPr>
+        <w:spacing w:line="276" w:lineRule="auto"/>
         <w:jc w:val="center"/>
-      </w:pPr>
-      <w:r>
-        <w:rPr>
-          <w:b/>
-          <w:bCs/>
-        </w:rPr>
-        <w:t xml:space="preserve">Rapport Projet </w:t>
-      </w:r>
-      <w:r>
         <w:rPr>
           <w:b/>
           <w:bCs/>
           <w:i/>
           <w:iCs/>
-        </w:rPr>
-        <w:t>Tweetoscope</w:t>
+          <w:sz w:val="24"/>
+          <w:szCs w:val="24"/>
+          <w:u w:val="single"/>
+        </w:rPr>
+      </w:pPr>
+      <w:r>
+        <w:rPr>
+          <w:b/>
+          <w:bCs/>
+          <w:sz w:val="24"/>
+          <w:szCs w:val="24"/>
+          <w:u w:val="single"/>
+        </w:rPr>
+        <w:t xml:space="preserve">RAPPORT PROJET </w:t>
+      </w:r>
+      <w:r>
+        <w:rPr>
+          <w:b/>
+          <w:bCs/>
+          <w:i/>
+          <w:iCs/>
+          <w:sz w:val="24"/>
+          <w:szCs w:val="24"/>
+          <w:u w:val="single"/>
+        </w:rPr>
+        <w:t>TWEETOSCOPE</w:t>
       </w:r>
     </w:p>
     <w:p>
       <w:pPr>
-        <w:jc w:val="both"/>
-      </w:pPr>
-      <w:r>
-        <w:t xml:space="preserve">Pour arriver à mettre une application minimale permettant de prédire la popularité d’un tweet, nous avons dans un premier temps créé le dépôt git distant, ensuite nous nous sommes </w:t>
-      </w:r>
-      <w:r>
-        <w:t>réparti</w:t>
-      </w:r>
-      <w:r>
-        <w:t xml:space="preserve"> les tâches, enfin l’application a été développée en utilisant une approche incrémentale</w:t>
-      </w:r>
-      <w:r>
-        <w:t xml:space="preserve"> c’est-à-dire en ajoutant différentes briques élémentaires de l’application petit à petit</w:t>
-      </w:r>
-      <w:r>
-        <w:t>.</w:t>
+        <w:spacing w:line="276" w:lineRule="auto"/>
+        <w:ind w:firstLine="708"/>
+        <w:jc w:val="center"/>
+        <w:rPr>
+          <w:b/>
+          <w:bCs/>
+          <w:sz w:val="24"/>
+          <w:szCs w:val="24"/>
+        </w:rPr>
+      </w:pPr>
+      <w:r>
+        <w:rPr>
+          <w:b/>
+          <w:bCs/>
+          <w:sz w:val="24"/>
+          <w:szCs w:val="24"/>
+        </w:rPr>
+        <w:t>Auteurs : Oussama El M’</w:t>
+      </w:r>
+      <w:proofErr w:type="spellStart"/>
+      <w:r>
+        <w:rPr>
+          <w:b/>
+          <w:bCs/>
+          <w:sz w:val="24"/>
+          <w:szCs w:val="24"/>
+        </w:rPr>
+        <w:t>Tili</w:t>
+      </w:r>
+      <w:proofErr w:type="spellEnd"/>
+      <w:r>
+        <w:rPr>
+          <w:b/>
+          <w:bCs/>
+          <w:sz w:val="24"/>
+          <w:szCs w:val="24"/>
+        </w:rPr>
+        <w:t xml:space="preserve">, </w:t>
+      </w:r>
+      <w:proofErr w:type="spellStart"/>
+      <w:r>
+        <w:rPr>
+          <w:b/>
+          <w:bCs/>
+          <w:sz w:val="24"/>
+          <w:szCs w:val="24"/>
+        </w:rPr>
+        <w:t>Worou</w:t>
+      </w:r>
+      <w:proofErr w:type="spellEnd"/>
+      <w:r>
+        <w:rPr>
+          <w:b/>
+          <w:bCs/>
+          <w:sz w:val="24"/>
+          <w:szCs w:val="24"/>
+        </w:rPr>
+        <w:t xml:space="preserve"> AKIYO, Divin KIMALA</w:t>
       </w:r>
     </w:p>
     <w:p>
       <w:pPr>
-        <w:jc w:val="both"/>
-      </w:pPr>
-      <w:r>
-        <w:t>Notre</w:t>
-      </w:r>
-      <w:r>
-        <w:t xml:space="preserve"> application a à chaque évolution sui</w:t>
-      </w:r>
-      <w:r>
-        <w:t>t</w:t>
-      </w:r>
-      <w:r>
-        <w:t xml:space="preserve"> 4 cycles (que l’on peut dire qu’il s’agit du processus CI/CL vu en cours) :</w:t>
-      </w:r>
+        <w:spacing w:line="276" w:lineRule="auto"/>
+        <w:jc w:val="center"/>
+        <w:rPr>
+          <w:b/>
+          <w:bCs/>
+          <w:sz w:val="24"/>
+          <w:szCs w:val="24"/>
+        </w:rPr>
+      </w:pPr>
+      <w:r>
+        <w:rPr>
+          <w:b/>
+          <w:bCs/>
+          <w:sz w:val="24"/>
+          <w:szCs w:val="24"/>
+        </w:rPr>
+        <w:t xml:space="preserve">Encadrants : Virginie Galtier, Frederic </w:t>
+      </w:r>
+      <w:proofErr w:type="spellStart"/>
+      <w:r>
+        <w:rPr>
+          <w:b/>
+          <w:bCs/>
+          <w:sz w:val="24"/>
+          <w:szCs w:val="24"/>
+        </w:rPr>
+        <w:t>Pennerath</w:t>
+      </w:r>
+      <w:proofErr w:type="spellEnd"/>
     </w:p>
     <w:p>
       <w:pPr>
         <w:pStyle w:val="Paragraphedeliste"/>
         <w:numPr>
           <w:ilvl w:val="0"/>
-          <w:numId w:val="2"/>
+          <w:numId w:val="3"/>
         </w:numPr>
+        <w:spacing w:line="276" w:lineRule="auto"/>
+        <w:rPr>
+          <w:b/>
+          <w:bCs/>
+          <w:sz w:val="24"/>
+          <w:szCs w:val="24"/>
+        </w:rPr>
+      </w:pPr>
+      <w:r>
+        <w:rPr>
+          <w:b/>
+          <w:bCs/>
+          <w:sz w:val="24"/>
+          <w:szCs w:val="24"/>
+        </w:rPr>
+        <w:t xml:space="preserve">Introduction </w:t>
+      </w:r>
+    </w:p>
+    <w:p>
+      <w:pPr>
+        <w:spacing w:line="276" w:lineRule="auto"/>
         <w:jc w:val="both"/>
-      </w:pPr>
-      <w:r>
-        <w:t>Test : comme son nom l’atteste, ce premier stage consist</w:t>
-      </w:r>
-      <w:r>
-        <w:t>e</w:t>
-      </w:r>
-      <w:r>
+        <w:rPr>
+          <w:sz w:val="24"/>
+          <w:szCs w:val="24"/>
+        </w:rPr>
+      </w:pPr>
+      <w:r>
+        <w:rPr>
+          <w:sz w:val="24"/>
+          <w:szCs w:val="24"/>
+        </w:rPr>
+        <w:t xml:space="preserve">Pour mettre en place </w:t>
+      </w:r>
+      <w:r>
+        <w:rPr>
+          <w:sz w:val="24"/>
+          <w:szCs w:val="24"/>
+        </w:rPr>
+        <w:t xml:space="preserve">notre </w:t>
+      </w:r>
+      <w:r>
+        <w:rPr>
+          <w:sz w:val="24"/>
+          <w:szCs w:val="24"/>
+        </w:rPr>
+        <w:t>application</w:t>
+      </w:r>
+      <w:r>
+        <w:rPr>
+          <w:sz w:val="24"/>
+          <w:szCs w:val="24"/>
+        </w:rPr>
+        <w:t xml:space="preserve">, </w:t>
+      </w:r>
+      <w:r>
+        <w:rPr>
+          <w:sz w:val="24"/>
+          <w:szCs w:val="24"/>
+        </w:rPr>
+        <w:t xml:space="preserve">permettant de prédire la </w:t>
+      </w:r>
+      <w:r>
+        <w:rPr>
+          <w:sz w:val="24"/>
+          <w:szCs w:val="24"/>
+        </w:rPr>
+        <w:t>popularité</w:t>
+      </w:r>
+      <w:r>
+        <w:rPr>
+          <w:sz w:val="24"/>
+          <w:szCs w:val="24"/>
+        </w:rPr>
+        <w:t xml:space="preserve"> d’un tweet</w:t>
+      </w:r>
+      <w:r>
+        <w:rPr>
+          <w:sz w:val="24"/>
+          <w:szCs w:val="24"/>
+        </w:rPr>
+        <w:t xml:space="preserve"> en utilisant les outils théoriques vus en cours de modèles statistiques, </w:t>
+      </w:r>
+      <w:r>
+        <w:rPr>
+          <w:sz w:val="24"/>
+          <w:szCs w:val="24"/>
+        </w:rPr>
+        <w:t xml:space="preserve">la </w:t>
+      </w:r>
+      <w:r>
+        <w:rPr>
+          <w:sz w:val="24"/>
+          <w:szCs w:val="24"/>
+        </w:rPr>
+        <w:t>solution mise</w:t>
+      </w:r>
+      <w:r>
+        <w:rPr>
+          <w:sz w:val="24"/>
+          <w:szCs w:val="24"/>
+        </w:rPr>
+        <w:t xml:space="preserve"> en place</w:t>
+      </w:r>
+      <w:r>
+        <w:rPr>
+          <w:sz w:val="24"/>
+          <w:szCs w:val="24"/>
+        </w:rPr>
         <w:t xml:space="preserve"> </w:t>
       </w:r>
       <w:r>
-        <w:t>à</w:t>
-      </w:r>
-      <w:r>
-        <w:t xml:space="preserve"> réellement s’assurer que l’application march</w:t>
-      </w:r>
-      <w:r>
-        <w:t>e</w:t>
-      </w:r>
-      <w:r>
-        <w:t xml:space="preserve"> et a un comportement voulu. Dans notre pipeline sur Gitlab, nous avons tenté en vain d’inclure ce stage dans le fichier .gitlab-ci.yml en faisant en sorte de faire tourner Kafka sur gitlab mais rien ne marchait, du coup ce stage était effectué en local, viens ensuite :</w:t>
+        <w:rPr>
+          <w:sz w:val="24"/>
+          <w:szCs w:val="24"/>
+        </w:rPr>
+        <w:t xml:space="preserve">a </w:t>
+      </w:r>
+      <w:r>
+        <w:rPr>
+          <w:sz w:val="24"/>
+          <w:szCs w:val="24"/>
+        </w:rPr>
+        <w:t xml:space="preserve">suivi une </w:t>
+      </w:r>
+      <w:r>
+        <w:rPr>
+          <w:b/>
+          <w:bCs/>
+          <w:sz w:val="24"/>
+          <w:szCs w:val="24"/>
+        </w:rPr>
+        <w:t>démarche DevOps</w:t>
+      </w:r>
+      <w:r>
+        <w:rPr>
+          <w:sz w:val="24"/>
+          <w:szCs w:val="24"/>
+        </w:rPr>
+        <w:t xml:space="preserve">. </w:t>
+      </w:r>
+    </w:p>
+    <w:p>
+      <w:pPr>
+        <w:spacing w:line="276" w:lineRule="auto"/>
+        <w:jc w:val="both"/>
+        <w:rPr>
+          <w:sz w:val="24"/>
+          <w:szCs w:val="24"/>
+        </w:rPr>
+      </w:pPr>
+      <w:r>
+        <w:rPr>
+          <w:sz w:val="24"/>
+          <w:szCs w:val="24"/>
+        </w:rPr>
+        <w:t xml:space="preserve">Ce choix se justifie d’une part </w:t>
+      </w:r>
+      <w:r>
+        <w:rPr>
+          <w:sz w:val="24"/>
+          <w:szCs w:val="24"/>
+        </w:rPr>
+        <w:t>par la facilité et la flexibilité que nous offre cette démarche en accélérant le temps de développement et de mise en production d’une fonctionnalité</w:t>
+      </w:r>
+      <w:r>
+        <w:rPr>
+          <w:sz w:val="24"/>
+          <w:szCs w:val="24"/>
+        </w:rPr>
+        <w:t xml:space="preserve">, </w:t>
+      </w:r>
+      <w:r>
+        <w:rPr>
+          <w:sz w:val="24"/>
+          <w:szCs w:val="24"/>
+        </w:rPr>
+        <w:t>comme</w:t>
+      </w:r>
+      <w:r>
+        <w:rPr>
+          <w:sz w:val="24"/>
+          <w:szCs w:val="24"/>
+        </w:rPr>
+        <w:t xml:space="preserve"> le fait d’ajouter le nœud gérant la collecte des tweets provenant du générateur de Tweet. D’autre part, cette démarche nous a permis de réduire les erreurs lors des livraisons et d’assurer une continuité de service de</w:t>
+      </w:r>
+      <w:r>
+        <w:rPr>
+          <w:sz w:val="24"/>
+          <w:szCs w:val="24"/>
+        </w:rPr>
+        <w:t xml:space="preserve"> l’</w:t>
+      </w:r>
+      <w:r>
+        <w:rPr>
+          <w:sz w:val="24"/>
+          <w:szCs w:val="24"/>
+        </w:rPr>
+        <w:t xml:space="preserve">application. </w:t>
       </w:r>
     </w:p>
     <w:p>
@@ -96,33 +363,109 @@
         <w:pStyle w:val="Paragraphedeliste"/>
         <w:numPr>
           <w:ilvl w:val="0"/>
-          <w:numId w:val="2"/>
+          <w:numId w:val="3"/>
         </w:numPr>
+        <w:spacing w:line="276" w:lineRule="auto"/>
         <w:jc w:val="both"/>
-      </w:pPr>
-      <w:r>
-        <w:t xml:space="preserve">Qualité (quality) : </w:t>
-      </w:r>
-      <w:r>
-        <w:t xml:space="preserve">ce deuxième stage consistait à mesurer la qualité de notre code. Pour ce faire, à chaque push sur le dépôt master distant, ce job s’exécutait pour évaluer la qualité de notre code et nous avons </w:t>
-      </w:r>
-      <w:r>
-        <w:t>créé,</w:t>
-      </w:r>
-      <w:r>
-        <w:t xml:space="preserve"> un dossier nommé codequality-results. Les critères pris en jeux pour évaluer la qualité du code </w:t>
-      </w:r>
-      <w:r>
-        <w:t>sont</w:t>
-      </w:r>
-      <w:r>
-        <w:t xml:space="preserve"> dans un premier de vérifier les </w:t>
-      </w:r>
-      <w:r>
-        <w:t>redondances</w:t>
-      </w:r>
-      <w:r>
-        <w:t xml:space="preserve"> et les répétitions inutiles. </w:t>
+        <w:rPr>
+          <w:b/>
+          <w:bCs/>
+          <w:sz w:val="24"/>
+          <w:szCs w:val="24"/>
+        </w:rPr>
+      </w:pPr>
+      <w:r>
+        <w:rPr>
+          <w:b/>
+          <w:bCs/>
+          <w:sz w:val="24"/>
+          <w:szCs w:val="24"/>
+        </w:rPr>
+        <w:t xml:space="preserve">Démarche </w:t>
+      </w:r>
+    </w:p>
+    <w:p>
+      <w:pPr>
+        <w:spacing w:line="276" w:lineRule="auto"/>
+        <w:jc w:val="both"/>
+        <w:rPr>
+          <w:sz w:val="24"/>
+          <w:szCs w:val="24"/>
+        </w:rPr>
+      </w:pPr>
+      <w:r>
+        <w:rPr>
+          <w:sz w:val="24"/>
+          <w:szCs w:val="24"/>
+        </w:rPr>
+        <w:t xml:space="preserve">Après avoir créé le dépôt git distant permettant de gérer notre code source, nous utilisions </w:t>
+      </w:r>
+      <w:proofErr w:type="spellStart"/>
+      <w:r>
+        <w:rPr>
+          <w:b/>
+          <w:bCs/>
+          <w:sz w:val="24"/>
+          <w:szCs w:val="24"/>
+        </w:rPr>
+        <w:t>GitLab</w:t>
+      </w:r>
+      <w:proofErr w:type="spellEnd"/>
+      <w:r>
+        <w:rPr>
+          <w:b/>
+          <w:bCs/>
+          <w:sz w:val="24"/>
+          <w:szCs w:val="24"/>
+        </w:rPr>
+        <w:t xml:space="preserve"> CI</w:t>
+      </w:r>
+      <w:r>
+        <w:rPr>
+          <w:b/>
+          <w:bCs/>
+          <w:sz w:val="24"/>
+          <w:szCs w:val="24"/>
+        </w:rPr>
+        <w:t xml:space="preserve">, </w:t>
+      </w:r>
+      <w:r>
+        <w:rPr>
+          <w:sz w:val="24"/>
+          <w:szCs w:val="24"/>
+        </w:rPr>
+        <w:t>outil qui nous a permis de mettre en place les étapes du cycle de notre application.</w:t>
+      </w:r>
+    </w:p>
+    <w:p>
+      <w:pPr>
+        <w:spacing w:line="276" w:lineRule="auto"/>
+        <w:jc w:val="both"/>
+        <w:rPr>
+          <w:sz w:val="24"/>
+          <w:szCs w:val="24"/>
+        </w:rPr>
+      </w:pPr>
+      <w:r>
+        <w:rPr>
+          <w:sz w:val="24"/>
+          <w:szCs w:val="24"/>
+        </w:rPr>
+        <w:t>Les étapes du cycle (</w:t>
+      </w:r>
+      <w:r>
+        <w:rPr>
+          <w:sz w:val="24"/>
+          <w:szCs w:val="24"/>
+        </w:rPr>
+        <w:t xml:space="preserve">de la </w:t>
+      </w:r>
+      <w:r>
+        <w:rPr>
+          <w:sz w:val="24"/>
+          <w:szCs w:val="24"/>
+        </w:rPr>
+        <w:t>pipeline) de notre application sont les suivantes :</w:t>
       </w:r>
     </w:p>
     <w:p>
@@ -130,21 +473,129 @@
         <w:pStyle w:val="Paragraphedeliste"/>
         <w:numPr>
           <w:ilvl w:val="0"/>
-          <w:numId w:val="2"/>
+          <w:numId w:val="4"/>
         </w:numPr>
+        <w:spacing w:line="276" w:lineRule="auto"/>
         <w:jc w:val="both"/>
-      </w:pPr>
-      <w:r>
-        <w:t xml:space="preserve">Build : Viens ensuite le stage Build dont l’objectif principal </w:t>
-      </w:r>
-      <w:r>
-        <w:t>est</w:t>
-      </w:r>
-      <w:r>
-        <w:t xml:space="preserve"> de construire les images Docker </w:t>
-      </w:r>
-      <w:r>
-        <w:t>et de les pusher au niveau de notre répertoire git.</w:t>
+        <w:rPr>
+          <w:sz w:val="24"/>
+          <w:szCs w:val="24"/>
+        </w:rPr>
+      </w:pPr>
+      <w:r>
+        <w:rPr>
+          <w:b/>
+          <w:bCs/>
+          <w:sz w:val="24"/>
+          <w:szCs w:val="24"/>
+        </w:rPr>
+        <w:t xml:space="preserve">Test : </w:t>
+      </w:r>
+      <w:r>
+        <w:rPr>
+          <w:sz w:val="24"/>
+          <w:szCs w:val="24"/>
+        </w:rPr>
+        <w:t xml:space="preserve">Dans un premier temps, si vous regardez nos anciens commit, nous avons voulu créer un stage permettant de faire tourner d’abord une image docker sur le dépôt distant. </w:t>
+      </w:r>
+      <w:r>
+        <w:rPr>
+          <w:sz w:val="24"/>
+          <w:szCs w:val="24"/>
+        </w:rPr>
+        <w:t xml:space="preserve">Cela a posé un problème, et ce stage n’a pas été intégré dans notre pipeline, mais nous effectuions systématiquement </w:t>
+      </w:r>
+      <w:r>
+        <w:rPr>
+          <w:sz w:val="24"/>
+          <w:szCs w:val="24"/>
+        </w:rPr>
+        <w:t xml:space="preserve">de </w:t>
+      </w:r>
+      <w:r>
+        <w:rPr>
+          <w:b/>
+          <w:bCs/>
+          <w:sz w:val="24"/>
+          <w:szCs w:val="24"/>
+        </w:rPr>
+        <w:t xml:space="preserve">tests </w:t>
+      </w:r>
+      <w:r>
+        <w:rPr>
+          <w:sz w:val="24"/>
+          <w:szCs w:val="24"/>
+        </w:rPr>
+        <w:t xml:space="preserve">de l’application en général </w:t>
+      </w:r>
+      <w:r>
+        <w:rPr>
+          <w:sz w:val="24"/>
+          <w:szCs w:val="24"/>
+        </w:rPr>
+        <w:t>avant de faire</w:t>
+      </w:r>
+      <w:r>
+        <w:rPr>
+          <w:sz w:val="24"/>
+          <w:szCs w:val="24"/>
+        </w:rPr>
+        <w:t xml:space="preserve"> </w:t>
+      </w:r>
+      <w:r>
+        <w:rPr>
+          <w:sz w:val="24"/>
+          <w:szCs w:val="24"/>
+        </w:rPr>
+        <w:t xml:space="preserve">un </w:t>
+      </w:r>
+      <w:r>
+        <w:rPr>
+          <w:sz w:val="24"/>
+          <w:szCs w:val="24"/>
+        </w:rPr>
+        <w:t xml:space="preserve">push </w:t>
+      </w:r>
+      <w:r>
+        <w:rPr>
+          <w:sz w:val="24"/>
+          <w:szCs w:val="24"/>
+        </w:rPr>
+        <w:t xml:space="preserve">dans le répertoire distant. Ces </w:t>
+      </w:r>
+      <w:r>
+        <w:rPr>
+          <w:b/>
+          <w:bCs/>
+          <w:sz w:val="24"/>
+          <w:szCs w:val="24"/>
+        </w:rPr>
+        <w:t xml:space="preserve">tests </w:t>
+      </w:r>
+      <w:r>
+        <w:rPr>
+          <w:sz w:val="24"/>
+          <w:szCs w:val="24"/>
+        </w:rPr>
+        <w:t xml:space="preserve">consistaient à faire fonctionner l’application sur </w:t>
+      </w:r>
+      <w:proofErr w:type="spellStart"/>
+      <w:r>
+        <w:rPr>
+          <w:b/>
+          <w:bCs/>
+          <w:sz w:val="24"/>
+          <w:szCs w:val="24"/>
+        </w:rPr>
+        <w:t>Minikube</w:t>
+      </w:r>
+      <w:proofErr w:type="spellEnd"/>
+      <w:r>
+        <w:rPr>
+          <w:sz w:val="24"/>
+          <w:szCs w:val="24"/>
+        </w:rPr>
+        <w:t xml:space="preserve"> en local. </w:t>
       </w:r>
     </w:p>
     <w:p>
@@ -152,68 +603,958 @@
         <w:pStyle w:val="Paragraphedeliste"/>
         <w:numPr>
           <w:ilvl w:val="0"/>
-          <w:numId w:val="2"/>
+          <w:numId w:val="4"/>
         </w:numPr>
+        <w:spacing w:line="276" w:lineRule="auto"/>
         <w:jc w:val="both"/>
-      </w:pPr>
-      <w:r>
-        <w:t>Deploy : le dernier stage consist</w:t>
-      </w:r>
-      <w:r>
-        <w:t>e</w:t>
-      </w:r>
-      <w:r>
-        <w:t xml:space="preserve"> à déployer ou à faire de la livraison continue en déplo</w:t>
-      </w:r>
-      <w:r>
-        <w:t>yant</w:t>
-      </w:r>
-      <w:r>
-        <w:t xml:space="preserve"> l’application sur le cluster de l’école. Pour ce faire, nous savions faire du déploiement via Gitlab en utilisant d’autres services tiers mais sur le cluster de l’école, la procédure à faire était de récupérer les deux fichiers qui se trouve dans le dossier Deploiement/cluster</w:t>
-      </w:r>
-      <w:r>
-        <w:t xml:space="preserve"> </w:t>
-      </w:r>
-      <w:r>
-        <w:t xml:space="preserve">et d’exécuter la commande kubectl apply -f …. </w:t>
+        <w:rPr>
+          <w:sz w:val="24"/>
+          <w:szCs w:val="24"/>
+        </w:rPr>
+      </w:pPr>
+      <w:proofErr w:type="spellStart"/>
+      <w:r>
+        <w:rPr>
+          <w:b/>
+          <w:bCs/>
+          <w:sz w:val="24"/>
+          <w:szCs w:val="24"/>
+        </w:rPr>
+        <w:t>Quality</w:t>
+      </w:r>
+      <w:proofErr w:type="spellEnd"/>
+      <w:r>
+        <w:rPr>
+          <w:sz w:val="24"/>
+          <w:szCs w:val="24"/>
+        </w:rPr>
+        <w:t xml:space="preserve"> : Ce stage est implémenté dans notre pipeline et </w:t>
+      </w:r>
+      <w:r>
+        <w:rPr>
+          <w:sz w:val="24"/>
+          <w:szCs w:val="24"/>
+        </w:rPr>
+        <w:t xml:space="preserve">permet </w:t>
+      </w:r>
+      <w:r>
+        <w:rPr>
+          <w:sz w:val="24"/>
+          <w:szCs w:val="24"/>
+        </w:rPr>
+        <w:t xml:space="preserve">de générer un fichier index.html dans le </w:t>
+      </w:r>
+      <w:r>
+        <w:rPr>
+          <w:sz w:val="24"/>
+          <w:szCs w:val="24"/>
+        </w:rPr>
+        <w:t xml:space="preserve">répertoire </w:t>
+      </w:r>
+      <w:proofErr w:type="spellStart"/>
+      <w:r>
+        <w:rPr>
+          <w:b/>
+          <w:bCs/>
+          <w:sz w:val="24"/>
+          <w:szCs w:val="24"/>
+        </w:rPr>
+        <w:t>codequality</w:t>
+      </w:r>
+      <w:proofErr w:type="spellEnd"/>
+      <w:r>
+        <w:rPr>
+          <w:b/>
+          <w:bCs/>
+          <w:sz w:val="24"/>
+          <w:szCs w:val="24"/>
+        </w:rPr>
+        <w:t>-code</w:t>
+      </w:r>
+      <w:r>
+        <w:rPr>
+          <w:sz w:val="24"/>
+          <w:szCs w:val="24"/>
+        </w:rPr>
+        <w:t xml:space="preserve">, permettant de faire un </w:t>
+      </w:r>
+      <w:proofErr w:type="spellStart"/>
+      <w:r>
+        <w:rPr>
+          <w:sz w:val="24"/>
+          <w:szCs w:val="24"/>
+        </w:rPr>
+        <w:t>reporting</w:t>
+      </w:r>
+      <w:proofErr w:type="spellEnd"/>
+      <w:r>
+        <w:rPr>
+          <w:sz w:val="24"/>
+          <w:szCs w:val="24"/>
+        </w:rPr>
+        <w:t xml:space="preserve"> du code produit. </w:t>
       </w:r>
     </w:p>
     <w:p>
       <w:pPr>
+        <w:pStyle w:val="Paragraphedeliste"/>
+        <w:numPr>
+          <w:ilvl w:val="0"/>
+          <w:numId w:val="4"/>
+        </w:numPr>
+        <w:spacing w:line="276" w:lineRule="auto"/>
         <w:jc w:val="both"/>
-      </w:pPr>
-      <w:r>
-        <w:t>Pour</w:t>
-      </w:r>
-      <w:r>
-        <w:t xml:space="preserve"> s’assurer qu</w:t>
-      </w:r>
-      <w:r>
-        <w:t>e notre</w:t>
-      </w:r>
-      <w:r>
-        <w:t xml:space="preserve"> solution est tolérable aux pannes et scalable</w:t>
-      </w:r>
-      <w:r>
-        <w:t>, n</w:t>
-      </w:r>
-      <w:r>
-        <w:t xml:space="preserve">ous avons </w:t>
-      </w:r>
-      <w:r>
-        <w:t>utilisé dans un premier temps en local chez nous et ensuite pour passer à l’échelle en utilisant les ordinateurs de l’école nous avons utilisé</w:t>
-      </w:r>
-      <w:r>
-        <w:t xml:space="preserve"> Kubernetes</w:t>
-      </w:r>
-      <w:r>
-        <w:t xml:space="preserve">. Dans le fichier yaml permettant d’utiliser Kubernetes, nous </w:t>
-      </w:r>
-      <w:r>
-        <w:t xml:space="preserve">avons systématique </w:t>
-      </w:r>
-      <w:r>
-        <w:t>répliquer toutes les images docker sur différents nœuds (au minimum 4 fois) ce qui nous permettait de dire que la solution était au max tolérable à 3 pannes.</w:t>
+        <w:rPr>
+          <w:sz w:val="24"/>
+          <w:szCs w:val="24"/>
+        </w:rPr>
+      </w:pPr>
+      <w:proofErr w:type="spellStart"/>
+      <w:r>
+        <w:rPr>
+          <w:b/>
+          <w:bCs/>
+          <w:sz w:val="24"/>
+          <w:szCs w:val="24"/>
+        </w:rPr>
+        <w:t>Build</w:t>
+      </w:r>
+      <w:proofErr w:type="spellEnd"/>
+      <w:r>
+        <w:rPr>
+          <w:b/>
+          <w:bCs/>
+          <w:sz w:val="24"/>
+          <w:szCs w:val="24"/>
+        </w:rPr>
+        <w:t> </w:t>
+      </w:r>
+      <w:r>
+        <w:rPr>
+          <w:sz w:val="24"/>
+          <w:szCs w:val="24"/>
+        </w:rPr>
+        <w:t xml:space="preserve">: </w:t>
+      </w:r>
+      <w:r>
+        <w:rPr>
+          <w:sz w:val="24"/>
+          <w:szCs w:val="24"/>
+        </w:rPr>
+        <w:t>permet</w:t>
+      </w:r>
+      <w:r>
+        <w:rPr>
+          <w:sz w:val="24"/>
+          <w:szCs w:val="24"/>
+        </w:rPr>
+        <w:t xml:space="preserve"> </w:t>
+      </w:r>
+      <w:r>
+        <w:rPr>
+          <w:sz w:val="24"/>
+          <w:szCs w:val="24"/>
+        </w:rPr>
+        <w:t>de</w:t>
+      </w:r>
+      <w:r>
+        <w:rPr>
+          <w:sz w:val="24"/>
+          <w:szCs w:val="24"/>
+        </w:rPr>
+        <w:t xml:space="preserve"> construi</w:t>
+      </w:r>
+      <w:r>
+        <w:rPr>
+          <w:sz w:val="24"/>
+          <w:szCs w:val="24"/>
+        </w:rPr>
+        <w:t>re</w:t>
+      </w:r>
+      <w:r>
+        <w:rPr>
+          <w:sz w:val="24"/>
+          <w:szCs w:val="24"/>
+        </w:rPr>
+        <w:t xml:space="preserve"> 9 images docker dans le répertoire distant. </w:t>
+      </w:r>
+    </w:p>
+    <w:p>
+      <w:pPr>
+        <w:pStyle w:val="Paragraphedeliste"/>
+        <w:numPr>
+          <w:ilvl w:val="0"/>
+          <w:numId w:val="4"/>
+        </w:numPr>
+        <w:spacing w:line="276" w:lineRule="auto"/>
+        <w:jc w:val="both"/>
+        <w:rPr>
+          <w:sz w:val="24"/>
+          <w:szCs w:val="24"/>
+        </w:rPr>
+      </w:pPr>
+      <w:proofErr w:type="spellStart"/>
+      <w:r>
+        <w:rPr>
+          <w:b/>
+          <w:bCs/>
+          <w:sz w:val="24"/>
+          <w:szCs w:val="24"/>
+        </w:rPr>
+        <w:t>Deploy</w:t>
+      </w:r>
+      <w:proofErr w:type="spellEnd"/>
+      <w:r>
+        <w:rPr>
+          <w:sz w:val="24"/>
+          <w:szCs w:val="24"/>
+        </w:rPr>
+        <w:t> : le dernier stage consist</w:t>
+      </w:r>
+      <w:r>
+        <w:rPr>
+          <w:sz w:val="24"/>
+          <w:szCs w:val="24"/>
+        </w:rPr>
+        <w:t>e</w:t>
+      </w:r>
+      <w:r>
+        <w:rPr>
+          <w:sz w:val="24"/>
+          <w:szCs w:val="24"/>
+        </w:rPr>
+        <w:t xml:space="preserve"> à déployer ou à faire de la livraison continue en déplo</w:t>
+      </w:r>
+      <w:r>
+        <w:rPr>
+          <w:sz w:val="24"/>
+          <w:szCs w:val="24"/>
+        </w:rPr>
+        <w:t>yant</w:t>
+      </w:r>
+      <w:r>
+        <w:rPr>
+          <w:sz w:val="24"/>
+          <w:szCs w:val="24"/>
+        </w:rPr>
+        <w:t xml:space="preserve"> l’application sur le cluster de l’école. </w:t>
+      </w:r>
+    </w:p>
+    <w:p>
+      <w:pPr>
+        <w:pStyle w:val="Paragraphedeliste"/>
+        <w:spacing w:line="276" w:lineRule="auto"/>
+        <w:jc w:val="both"/>
+        <w:rPr>
+          <w:sz w:val="24"/>
+          <w:szCs w:val="24"/>
+        </w:rPr>
+      </w:pPr>
+      <w:r>
+        <w:rPr>
+          <w:sz w:val="24"/>
+          <w:szCs w:val="24"/>
+        </w:rPr>
+        <w:t xml:space="preserve">Pour ce faire, nous savions faire du déploiement via </w:t>
+      </w:r>
+      <w:proofErr w:type="spellStart"/>
+      <w:r>
+        <w:rPr>
+          <w:sz w:val="24"/>
+          <w:szCs w:val="24"/>
+        </w:rPr>
+        <w:t>Gitlab</w:t>
+      </w:r>
+      <w:proofErr w:type="spellEnd"/>
+      <w:r>
+        <w:rPr>
+          <w:sz w:val="24"/>
+          <w:szCs w:val="24"/>
+        </w:rPr>
+        <w:t xml:space="preserve"> en utilisant d’autres services tiers mais sur le cluster de l’école, la procédure à faire était de récupérer les deux fichiers qui se </w:t>
+      </w:r>
+      <w:r>
+        <w:rPr>
+          <w:sz w:val="24"/>
+          <w:szCs w:val="24"/>
+        </w:rPr>
+        <w:t xml:space="preserve">trouve dans le dossier </w:t>
+      </w:r>
+      <w:proofErr w:type="spellStart"/>
+      <w:r>
+        <w:rPr>
+          <w:sz w:val="24"/>
+          <w:szCs w:val="24"/>
+        </w:rPr>
+        <w:t>Deploiement</w:t>
+      </w:r>
+      <w:proofErr w:type="spellEnd"/>
+      <w:r>
+        <w:rPr>
+          <w:sz w:val="24"/>
+          <w:szCs w:val="24"/>
+        </w:rPr>
+        <w:t>/cluster</w:t>
+      </w:r>
+      <w:r>
+        <w:rPr>
+          <w:sz w:val="24"/>
+          <w:szCs w:val="24"/>
+        </w:rPr>
+        <w:t xml:space="preserve"> </w:t>
+      </w:r>
+      <w:r>
+        <w:rPr>
+          <w:sz w:val="24"/>
+          <w:szCs w:val="24"/>
+        </w:rPr>
+        <w:t xml:space="preserve">et d’exécuter la commande </w:t>
+      </w:r>
+      <w:proofErr w:type="spellStart"/>
+      <w:r>
+        <w:rPr>
+          <w:sz w:val="24"/>
+          <w:szCs w:val="24"/>
+        </w:rPr>
+        <w:t>kubectl</w:t>
+      </w:r>
+      <w:proofErr w:type="spellEnd"/>
+      <w:r>
+        <w:rPr>
+          <w:sz w:val="24"/>
+          <w:szCs w:val="24"/>
+        </w:rPr>
+        <w:t xml:space="preserve"> </w:t>
+      </w:r>
+      <w:proofErr w:type="spellStart"/>
+      <w:r>
+        <w:rPr>
+          <w:sz w:val="24"/>
+          <w:szCs w:val="24"/>
+        </w:rPr>
+        <w:t>apply</w:t>
+      </w:r>
+      <w:proofErr w:type="spellEnd"/>
+      <w:r>
+        <w:rPr>
+          <w:sz w:val="24"/>
+          <w:szCs w:val="24"/>
+        </w:rPr>
+        <w:t xml:space="preserve"> </w:t>
+      </w:r>
+      <w:r>
+        <w:rPr>
+          <w:sz w:val="24"/>
+          <w:szCs w:val="24"/>
+        </w:rPr>
+        <w:t>[…].</w:t>
+      </w:r>
+      <w:r>
+        <w:rPr>
+          <w:sz w:val="24"/>
+          <w:szCs w:val="24"/>
+        </w:rPr>
+        <w:t xml:space="preserve"> </w:t>
+      </w:r>
+    </w:p>
+    <w:p>
+      <w:pPr>
+        <w:pStyle w:val="Paragraphedeliste"/>
+        <w:spacing w:line="276" w:lineRule="auto"/>
+        <w:jc w:val="both"/>
+        <w:rPr>
+          <w:sz w:val="24"/>
+          <w:szCs w:val="24"/>
+        </w:rPr>
+      </w:pPr>
+    </w:p>
+    <w:p>
+      <w:pPr>
+        <w:spacing w:line="276" w:lineRule="auto"/>
+        <w:jc w:val="both"/>
+        <w:rPr>
+          <w:sz w:val="24"/>
+          <w:szCs w:val="24"/>
+        </w:rPr>
+      </w:pPr>
+      <w:r>
+        <w:rPr>
+          <w:sz w:val="24"/>
+          <w:szCs w:val="24"/>
+        </w:rPr>
+        <w:lastRenderedPageBreak/>
+        <w:t xml:space="preserve">Comme dit précédemment, le stage du </w:t>
+      </w:r>
+      <w:proofErr w:type="spellStart"/>
+      <w:r>
+        <w:rPr>
+          <w:sz w:val="24"/>
+          <w:szCs w:val="24"/>
+        </w:rPr>
+        <w:t>build</w:t>
+      </w:r>
+      <w:proofErr w:type="spellEnd"/>
+      <w:r>
+        <w:rPr>
+          <w:sz w:val="24"/>
+          <w:szCs w:val="24"/>
+        </w:rPr>
+        <w:t xml:space="preserve"> permet de </w:t>
+      </w:r>
+      <w:proofErr w:type="spellStart"/>
+      <w:r>
+        <w:rPr>
+          <w:sz w:val="24"/>
+          <w:szCs w:val="24"/>
+        </w:rPr>
+        <w:t>dockeriser</w:t>
+      </w:r>
+      <w:proofErr w:type="spellEnd"/>
+      <w:r>
+        <w:rPr>
+          <w:sz w:val="24"/>
+          <w:szCs w:val="24"/>
+        </w:rPr>
+        <w:t xml:space="preserve"> la solution </w:t>
+      </w:r>
+      <w:r>
+        <w:rPr>
+          <w:sz w:val="24"/>
+          <w:szCs w:val="24"/>
+        </w:rPr>
+        <w:t xml:space="preserve">et </w:t>
+      </w:r>
+      <w:r>
+        <w:rPr>
+          <w:sz w:val="24"/>
+          <w:szCs w:val="24"/>
+        </w:rPr>
+        <w:t>construit</w:t>
+      </w:r>
+      <w:r>
+        <w:rPr>
+          <w:sz w:val="24"/>
+          <w:szCs w:val="24"/>
+        </w:rPr>
+        <w:t xml:space="preserve"> 9 images se trouvant dans le dossier </w:t>
+      </w:r>
+      <w:r>
+        <w:rPr>
+          <w:b/>
+          <w:bCs/>
+          <w:sz w:val="24"/>
+          <w:szCs w:val="24"/>
+        </w:rPr>
+        <w:t xml:space="preserve">Container </w:t>
+      </w:r>
+      <w:proofErr w:type="spellStart"/>
+      <w:r>
+        <w:rPr>
+          <w:b/>
+          <w:bCs/>
+          <w:sz w:val="24"/>
+          <w:szCs w:val="24"/>
+        </w:rPr>
+        <w:t>Registry</w:t>
+      </w:r>
+      <w:proofErr w:type="spellEnd"/>
+      <w:r>
+        <w:rPr>
+          <w:sz w:val="24"/>
+          <w:szCs w:val="24"/>
+        </w:rPr>
+        <w:t xml:space="preserve"> d</w:t>
+      </w:r>
+      <w:r>
+        <w:rPr>
+          <w:sz w:val="24"/>
+          <w:szCs w:val="24"/>
+        </w:rPr>
+        <w:t xml:space="preserve">ans le </w:t>
+      </w:r>
+      <w:r>
+        <w:rPr>
+          <w:sz w:val="24"/>
+          <w:szCs w:val="24"/>
+        </w:rPr>
+        <w:t xml:space="preserve">répertoire distant. Ces images ont été construites dans des </w:t>
+      </w:r>
+      <w:proofErr w:type="spellStart"/>
+      <w:r>
+        <w:rPr>
+          <w:sz w:val="24"/>
+          <w:szCs w:val="24"/>
+        </w:rPr>
+        <w:t>Dockerfiles</w:t>
+      </w:r>
+      <w:proofErr w:type="spellEnd"/>
+      <w:r>
+        <w:rPr>
+          <w:sz w:val="24"/>
+          <w:szCs w:val="24"/>
+        </w:rPr>
+        <w:t xml:space="preserve">. </w:t>
+      </w:r>
+    </w:p>
+    <w:p>
+      <w:pPr>
+        <w:pStyle w:val="Paragraphedeliste"/>
+        <w:numPr>
+          <w:ilvl w:val="0"/>
+          <w:numId w:val="3"/>
+        </w:numPr>
+        <w:spacing w:line="276" w:lineRule="auto"/>
+        <w:jc w:val="both"/>
+        <w:rPr>
+          <w:b/>
+          <w:bCs/>
+          <w:sz w:val="24"/>
+          <w:szCs w:val="24"/>
+        </w:rPr>
+      </w:pPr>
+      <w:r>
+        <w:rPr>
+          <w:b/>
+          <w:bCs/>
+          <w:sz w:val="24"/>
+          <w:szCs w:val="24"/>
+        </w:rPr>
+        <w:t>Mise à l’échelle de l’application sur le cluster de l’école</w:t>
+      </w:r>
+    </w:p>
+    <w:p>
+      <w:pPr>
+        <w:spacing w:line="276" w:lineRule="auto"/>
+        <w:jc w:val="both"/>
+        <w:rPr>
+          <w:sz w:val="24"/>
+          <w:szCs w:val="24"/>
+        </w:rPr>
+      </w:pPr>
+      <w:r>
+        <w:rPr>
+          <w:sz w:val="24"/>
+          <w:szCs w:val="24"/>
+        </w:rPr>
+        <w:t xml:space="preserve">Dans un premier temps, nous travaillions avec </w:t>
+      </w:r>
+      <w:proofErr w:type="spellStart"/>
+      <w:r>
+        <w:rPr>
+          <w:sz w:val="24"/>
+          <w:szCs w:val="24"/>
+        </w:rPr>
+        <w:t>Minikube</w:t>
+      </w:r>
+      <w:proofErr w:type="spellEnd"/>
+      <w:r>
+        <w:rPr>
+          <w:sz w:val="24"/>
+          <w:szCs w:val="24"/>
+        </w:rPr>
+        <w:t xml:space="preserve"> et ensuite </w:t>
+      </w:r>
+      <w:proofErr w:type="spellStart"/>
+      <w:r>
+        <w:rPr>
+          <w:sz w:val="24"/>
+          <w:szCs w:val="24"/>
+        </w:rPr>
+        <w:t>Kubernetes</w:t>
+      </w:r>
+      <w:proofErr w:type="spellEnd"/>
+      <w:r>
+        <w:rPr>
+          <w:sz w:val="24"/>
+          <w:szCs w:val="24"/>
+        </w:rPr>
+        <w:t xml:space="preserve">. </w:t>
+      </w:r>
+    </w:p>
+    <w:p>
+      <w:pPr>
+        <w:spacing w:line="276" w:lineRule="auto"/>
+        <w:jc w:val="both"/>
+        <w:rPr>
+          <w:sz w:val="24"/>
+          <w:szCs w:val="24"/>
+        </w:rPr>
+      </w:pPr>
+      <w:r>
+        <w:rPr>
+          <w:sz w:val="24"/>
+          <w:szCs w:val="24"/>
+        </w:rPr>
+        <w:t>Pour déployer les différent</w:t>
+      </w:r>
+      <w:r>
+        <w:rPr>
+          <w:sz w:val="24"/>
+          <w:szCs w:val="24"/>
+        </w:rPr>
+        <w:t>e</w:t>
+      </w:r>
+      <w:r>
+        <w:rPr>
+          <w:sz w:val="24"/>
+          <w:szCs w:val="24"/>
+        </w:rPr>
+        <w:t>s composant</w:t>
+      </w:r>
+      <w:r>
+        <w:rPr>
+          <w:sz w:val="24"/>
+          <w:szCs w:val="24"/>
+        </w:rPr>
+        <w:t>e</w:t>
+      </w:r>
+      <w:r>
+        <w:rPr>
+          <w:sz w:val="24"/>
+          <w:szCs w:val="24"/>
+        </w:rPr>
+        <w:t xml:space="preserve">s de l’application, nous avons utilisé </w:t>
+      </w:r>
+      <w:proofErr w:type="spellStart"/>
+      <w:r>
+        <w:rPr>
+          <w:sz w:val="24"/>
+          <w:szCs w:val="24"/>
+        </w:rPr>
+        <w:t>Kubernetes</w:t>
+      </w:r>
+      <w:proofErr w:type="spellEnd"/>
+      <w:r>
+        <w:rPr>
+          <w:sz w:val="24"/>
+          <w:szCs w:val="24"/>
+        </w:rPr>
+        <w:t xml:space="preserve"> qui nous a permis de livrer différentes composantes de l’application sur plusieurs nœuds plus précisément 5 nœuds (voir vidéo). </w:t>
+      </w:r>
+    </w:p>
+    <w:p>
+      <w:pPr>
+        <w:spacing w:line="276" w:lineRule="auto"/>
+        <w:jc w:val="both"/>
+        <w:rPr>
+          <w:sz w:val="24"/>
+          <w:szCs w:val="24"/>
+        </w:rPr>
+      </w:pPr>
+      <w:r>
+        <w:rPr>
+          <w:sz w:val="24"/>
+          <w:szCs w:val="24"/>
+        </w:rPr>
+        <w:t>Enfin, pour nous assurer que notre solution est tolérable aux pannes</w:t>
+      </w:r>
+      <w:r>
+        <w:rPr>
+          <w:sz w:val="24"/>
+          <w:szCs w:val="24"/>
+        </w:rPr>
+        <w:t xml:space="preserve">, dans le fichier </w:t>
+      </w:r>
+      <w:proofErr w:type="spellStart"/>
+      <w:r>
+        <w:rPr>
+          <w:sz w:val="24"/>
+          <w:szCs w:val="24"/>
+        </w:rPr>
+        <w:t>yml</w:t>
+      </w:r>
+      <w:proofErr w:type="spellEnd"/>
+      <w:r>
+        <w:rPr>
+          <w:sz w:val="24"/>
+          <w:szCs w:val="24"/>
+        </w:rPr>
+        <w:t xml:space="preserve"> de </w:t>
+      </w:r>
+      <w:proofErr w:type="spellStart"/>
+      <w:r>
+        <w:rPr>
+          <w:sz w:val="24"/>
+          <w:szCs w:val="24"/>
+        </w:rPr>
+        <w:t>Kubernetes</w:t>
+      </w:r>
+      <w:proofErr w:type="spellEnd"/>
+      <w:r>
+        <w:rPr>
+          <w:sz w:val="24"/>
+          <w:szCs w:val="24"/>
+        </w:rPr>
+        <w:t>, nous avons systématique répliquer</w:t>
+      </w:r>
+      <w:r>
+        <w:rPr>
+          <w:sz w:val="24"/>
+          <w:szCs w:val="24"/>
+        </w:rPr>
+        <w:t xml:space="preserve"> (à l’aide du tag </w:t>
+      </w:r>
+      <w:proofErr w:type="spellStart"/>
+      <w:r>
+        <w:rPr>
+          <w:sz w:val="24"/>
+          <w:szCs w:val="24"/>
+        </w:rPr>
+        <w:t>replicas</w:t>
+      </w:r>
+      <w:proofErr w:type="spellEnd"/>
+      <w:r>
+        <w:rPr>
+          <w:sz w:val="24"/>
+          <w:szCs w:val="24"/>
+        </w:rPr>
+        <w:t>)</w:t>
+      </w:r>
+      <w:r>
+        <w:rPr>
+          <w:sz w:val="24"/>
+          <w:szCs w:val="24"/>
+        </w:rPr>
+        <w:t xml:space="preserve"> toutes les images docker sur différents nœuds (5 la plupart du temps), en rendant ainsi la solution proposée au moins 4 fois tolérables aux pannes. </w:t>
+      </w:r>
+    </w:p>
+    <w:p>
+      <w:pPr>
+        <w:spacing w:line="276" w:lineRule="auto"/>
+        <w:jc w:val="both"/>
+        <w:rPr>
+          <w:sz w:val="24"/>
+          <w:szCs w:val="24"/>
+        </w:rPr>
+      </w:pPr>
+      <w:r>
+        <w:rPr>
+          <w:sz w:val="24"/>
+          <w:szCs w:val="24"/>
+        </w:rPr>
+        <w:t xml:space="preserve">Dès qu’il </w:t>
+      </w:r>
+      <w:r>
+        <w:rPr>
+          <w:sz w:val="24"/>
+          <w:szCs w:val="24"/>
+        </w:rPr>
+        <w:t xml:space="preserve">y </w:t>
+      </w:r>
+      <w:r>
+        <w:rPr>
+          <w:sz w:val="24"/>
+          <w:szCs w:val="24"/>
+        </w:rPr>
+        <w:t>a un changement sur le répertoire distant et qu’a</w:t>
+      </w:r>
+      <w:r>
+        <w:rPr>
+          <w:sz w:val="24"/>
+          <w:szCs w:val="24"/>
+        </w:rPr>
+        <w:t xml:space="preserve">près que </w:t>
+      </w:r>
+      <w:r>
+        <w:rPr>
+          <w:sz w:val="24"/>
+          <w:szCs w:val="24"/>
+        </w:rPr>
+        <w:t>le pipeline</w:t>
+      </w:r>
+      <w:r>
+        <w:rPr>
+          <w:sz w:val="24"/>
+          <w:szCs w:val="24"/>
+        </w:rPr>
+        <w:t xml:space="preserve"> ait passé sur le dépôt distant</w:t>
+      </w:r>
+      <w:r>
+        <w:rPr>
+          <w:sz w:val="24"/>
+          <w:szCs w:val="24"/>
+        </w:rPr>
+        <w:t>, si</w:t>
+      </w:r>
+      <w:r>
+        <w:rPr>
+          <w:sz w:val="24"/>
+          <w:szCs w:val="24"/>
+        </w:rPr>
+        <w:t xml:space="preserve"> </w:t>
+      </w:r>
+      <w:r>
+        <w:rPr>
+          <w:sz w:val="24"/>
+          <w:szCs w:val="24"/>
+        </w:rPr>
+        <w:t xml:space="preserve">le </w:t>
+      </w:r>
+      <w:r>
+        <w:rPr>
+          <w:sz w:val="24"/>
+          <w:szCs w:val="24"/>
+        </w:rPr>
+        <w:t xml:space="preserve">changement provenait de la branche master distant, nous récupérions facilement le changement car </w:t>
+      </w:r>
+      <w:r>
+        <w:rPr>
+          <w:sz w:val="24"/>
+          <w:szCs w:val="24"/>
+        </w:rPr>
+        <w:t xml:space="preserve">nous avions mis la valeur de </w:t>
+      </w:r>
+      <w:proofErr w:type="spellStart"/>
+      <w:r>
+        <w:rPr>
+          <w:sz w:val="24"/>
+          <w:szCs w:val="24"/>
+        </w:rPr>
+        <w:t>ImagePullPolice</w:t>
+      </w:r>
+      <w:proofErr w:type="spellEnd"/>
+      <w:r>
+        <w:rPr>
+          <w:sz w:val="24"/>
+          <w:szCs w:val="24"/>
+        </w:rPr>
+        <w:t xml:space="preserve"> à Always (</w:t>
+      </w:r>
+      <w:r>
+        <w:rPr>
+          <w:sz w:val="24"/>
+          <w:szCs w:val="24"/>
+        </w:rPr>
+        <w:t xml:space="preserve">oblige </w:t>
+      </w:r>
+      <w:proofErr w:type="spellStart"/>
+      <w:r>
+        <w:rPr>
+          <w:sz w:val="24"/>
+          <w:szCs w:val="24"/>
+        </w:rPr>
+        <w:t>Kubernetes</w:t>
+      </w:r>
+      <w:proofErr w:type="spellEnd"/>
+      <w:r>
+        <w:rPr>
+          <w:sz w:val="24"/>
+          <w:szCs w:val="24"/>
+        </w:rPr>
+        <w:t xml:space="preserve"> </w:t>
+      </w:r>
+      <w:r>
+        <w:rPr>
+          <w:sz w:val="24"/>
+          <w:szCs w:val="24"/>
+        </w:rPr>
+        <w:t>à</w:t>
+      </w:r>
+      <w:r>
+        <w:rPr>
+          <w:sz w:val="24"/>
+          <w:szCs w:val="24"/>
+        </w:rPr>
+        <w:t xml:space="preserve"> chercher toujours dans le répertoire distant</w:t>
+      </w:r>
+      <w:r>
+        <w:rPr>
+          <w:sz w:val="24"/>
+          <w:szCs w:val="24"/>
+        </w:rPr>
+        <w:t xml:space="preserve"> au lieu de ce qu’il y a </w:t>
+      </w:r>
+      <w:proofErr w:type="gramStart"/>
+      <w:r>
+        <w:rPr>
+          <w:sz w:val="24"/>
+          <w:szCs w:val="24"/>
+        </w:rPr>
+        <w:t>d</w:t>
+      </w:r>
+      <w:r>
+        <w:rPr>
+          <w:sz w:val="24"/>
+          <w:szCs w:val="24"/>
+        </w:rPr>
+        <w:t>e le</w:t>
+      </w:r>
+      <w:proofErr w:type="gramEnd"/>
+      <w:r>
+        <w:rPr>
+          <w:sz w:val="24"/>
+          <w:szCs w:val="24"/>
+        </w:rPr>
+        <w:t xml:space="preserve"> </w:t>
+      </w:r>
+      <w:r>
+        <w:rPr>
+          <w:sz w:val="24"/>
+          <w:szCs w:val="24"/>
+        </w:rPr>
+        <w:t>cache</w:t>
+      </w:r>
+      <w:r>
+        <w:rPr>
+          <w:sz w:val="24"/>
+          <w:szCs w:val="24"/>
+        </w:rPr>
+        <w:t xml:space="preserve"> quand j’utilise la commande </w:t>
+      </w:r>
+      <w:proofErr w:type="spellStart"/>
+      <w:r>
+        <w:rPr>
+          <w:sz w:val="24"/>
+          <w:szCs w:val="24"/>
+        </w:rPr>
+        <w:t>kubectl</w:t>
+      </w:r>
+      <w:proofErr w:type="spellEnd"/>
+      <w:r>
+        <w:rPr>
+          <w:sz w:val="24"/>
+          <w:szCs w:val="24"/>
+        </w:rPr>
+        <w:t xml:space="preserve"> </w:t>
+      </w:r>
+      <w:proofErr w:type="spellStart"/>
+      <w:r>
+        <w:rPr>
+          <w:sz w:val="24"/>
+          <w:szCs w:val="24"/>
+        </w:rPr>
+        <w:t>apply</w:t>
+      </w:r>
+      <w:proofErr w:type="spellEnd"/>
+      <w:r>
+        <w:rPr>
+          <w:sz w:val="24"/>
+          <w:szCs w:val="24"/>
+        </w:rPr>
+        <w:t xml:space="preserve"> -f </w:t>
+      </w:r>
+      <w:proofErr w:type="spellStart"/>
+      <w:r>
+        <w:rPr>
+          <w:sz w:val="24"/>
+          <w:szCs w:val="24"/>
+        </w:rPr>
+        <w:t>FICHIER.yml</w:t>
+      </w:r>
+      <w:proofErr w:type="spellEnd"/>
+      <w:r>
+        <w:rPr>
+          <w:sz w:val="24"/>
+          <w:szCs w:val="24"/>
+        </w:rPr>
+        <w:t>).</w:t>
+      </w:r>
+      <w:r>
+        <w:rPr>
+          <w:sz w:val="24"/>
+          <w:szCs w:val="24"/>
+        </w:rPr>
+        <w:t xml:space="preserve">  </w:t>
       </w:r>
     </w:p>
     <w:sectPr>
@@ -229,6 +1570,184 @@
 <file path=word/numbering.xml><?xml version="1.0" encoding="utf-8"?>
 <w:numbering xmlns:wpc="http://schemas.microsoft.com/office/word/2010/wordprocessingCanvas" xmlns:cx="http://schemas.microsoft.com/office/drawing/2014/chartex" xmlns:cx1="http://schemas.microsoft.com/office/drawing/2015/9/8/chartex" xmlns:cx2="http://schemas.microsoft.com/office/drawing/2015/10/21/chartex" xmlns:cx3="http://schemas.microsoft.com/office/drawing/2016/5/9/chartex" xmlns:cx4="http://schemas.microsoft.com/office/drawing/2016/5/10/chartex" xmlns:cx5="http://schemas.microsoft.com/office/drawing/2016/5/11/chartex" xmlns:cx6="http://schemas.microsoft.com/office/drawing/2016/5/12/chartex" xmlns:cx7="http://schemas.microsoft.com/office/drawing/2016/5/13/chartex" xmlns:cx8="http://schemas.microsoft.com/office/drawing/2016/5/14/chartex" xmlns:mc="http://schemas.openxmlformats.org/markup-compatibility/2006" xmlns:aink="http://schemas.microsoft.com/office/drawing/2016/ink" xmlns:am3d="http://schemas.microsoft.com/office/drawing/2017/model3d" xmlns:o="urn:schemas-microsoft-com:office:office" xmlns:r="http://schemas.openxmlformats.org/officeDocument/2006/relationships" xmlns:m="http://schemas.openxmlformats.org/officeDocument/2006/math" xmlns:v="urn:schemas-microsoft-com:vml" xmlns:wp14="http://schemas.microsoft.com/office/word/2010/wordprocessingDrawing" xmlns:wp="http://schemas.openxmlformats.org/drawingml/2006/wordprocessingDrawing" xmlns:w10="urn:schemas-microsoft-com:office:word" xmlns:w="http://schemas.openxmlformats.org/wordprocessingml/2006/main" xmlns:w14="http://schemas.microsoft.com/office/word/2010/wordml" xmlns:w15="http://schemas.microsoft.com/office/word/2012/wordml" xmlns:w16cex="http://schemas.microsoft.com/office/word/2018/wordml/cex" xmlns:w16cid="http://schemas.microsoft.com/office/word/2016/wordml/cid" xmlns:w16="http://schemas.microsoft.com/office/word/2018/wordml" xmlns:w16sdtdh="http://schemas.microsoft.com/office/word/2020/wordml/sdtdatahash" xmlns:w16se="http://schemas.microsoft.com/office/word/2015/wordml/symex" xmlns:wpg="http://schemas.microsoft.com/office/word/2010/wordprocessingGroup" xmlns:wpi="http://schemas.microsoft.com/office/word/2010/wordprocessingInk" xmlns:wne="http://schemas.microsoft.com/office/word/2006/wordml" xmlns:wps="http://schemas.microsoft.com/office/word/2010/wordprocessingShape" mc:Ignorable="w14 w15 w16se w16cid w16 w16cex w16sdtdh wp14">
   <w:abstractNum w:abstractNumId="0" w15:restartNumberingAfterBreak="0">
+    <w:nsid w:val="37A86A14"/>
+    <w:multiLevelType w:val="hybridMultilevel"/>
+    <w:tmpl w:val="7F1CE42A"/>
+    <w:lvl w:ilvl="0" w:tplc="040C000F">
+      <w:start w:val="1"/>
+      <w:numFmt w:val="decimal"/>
+      <w:lvlText w:val="%1."/>
+      <w:lvlJc w:val="left"/>
+      <w:pPr>
+        <w:ind w:left="720" w:hanging="360"/>
+      </w:pPr>
+      <w:rPr>
+        <w:rFonts w:hint="default"/>
+      </w:rPr>
+    </w:lvl>
+    <w:lvl w:ilvl="1" w:tplc="040C0019" w:tentative="1">
+      <w:start w:val="1"/>
+      <w:numFmt w:val="lowerLetter"/>
+      <w:lvlText w:val="%2."/>
+      <w:lvlJc w:val="left"/>
+      <w:pPr>
+        <w:ind w:left="1440" w:hanging="360"/>
+      </w:pPr>
+    </w:lvl>
+    <w:lvl w:ilvl="2" w:tplc="040C001B" w:tentative="1">
+      <w:start w:val="1"/>
+      <w:numFmt w:val="lowerRoman"/>
+      <w:lvlText w:val="%3."/>
+      <w:lvlJc w:val="right"/>
+      <w:pPr>
+        <w:ind w:left="2160" w:hanging="180"/>
+      </w:pPr>
+    </w:lvl>
+    <w:lvl w:ilvl="3" w:tplc="040C000F" w:tentative="1">
+      <w:start w:val="1"/>
+      <w:numFmt w:val="decimal"/>
+      <w:lvlText w:val="%4."/>
+      <w:lvlJc w:val="left"/>
+      <w:pPr>
+        <w:ind w:left="2880" w:hanging="360"/>
+      </w:pPr>
+    </w:lvl>
+    <w:lvl w:ilvl="4" w:tplc="040C0019" w:tentative="1">
+      <w:start w:val="1"/>
+      <w:numFmt w:val="lowerLetter"/>
+      <w:lvlText w:val="%5."/>
+      <w:lvlJc w:val="left"/>
+      <w:pPr>
+        <w:ind w:left="3600" w:hanging="360"/>
+      </w:pPr>
+    </w:lvl>
+    <w:lvl w:ilvl="5" w:tplc="040C001B" w:tentative="1">
+      <w:start w:val="1"/>
+      <w:numFmt w:val="lowerRoman"/>
+      <w:lvlText w:val="%6."/>
+      <w:lvlJc w:val="right"/>
+      <w:pPr>
+        <w:ind w:left="4320" w:hanging="180"/>
+      </w:pPr>
+    </w:lvl>
+    <w:lvl w:ilvl="6" w:tplc="040C000F" w:tentative="1">
+      <w:start w:val="1"/>
+      <w:numFmt w:val="decimal"/>
+      <w:lvlText w:val="%7."/>
+      <w:lvlJc w:val="left"/>
+      <w:pPr>
+        <w:ind w:left="5040" w:hanging="360"/>
+      </w:pPr>
+    </w:lvl>
+    <w:lvl w:ilvl="7" w:tplc="040C0019" w:tentative="1">
+      <w:start w:val="1"/>
+      <w:numFmt w:val="lowerLetter"/>
+      <w:lvlText w:val="%8."/>
+      <w:lvlJc w:val="left"/>
+      <w:pPr>
+        <w:ind w:left="5760" w:hanging="360"/>
+      </w:pPr>
+    </w:lvl>
+    <w:lvl w:ilvl="8" w:tplc="040C001B" w:tentative="1">
+      <w:start w:val="1"/>
+      <w:numFmt w:val="lowerRoman"/>
+      <w:lvlText w:val="%9."/>
+      <w:lvlJc w:val="right"/>
+      <w:pPr>
+        <w:ind w:left="6480" w:hanging="180"/>
+      </w:pPr>
+    </w:lvl>
+  </w:abstractNum>
+  <w:abstractNum w:abstractNumId="1" w15:restartNumberingAfterBreak="0">
+    <w:nsid w:val="579B28C8"/>
+    <w:multiLevelType w:val="hybridMultilevel"/>
+    <w:tmpl w:val="EB826648"/>
+    <w:lvl w:ilvl="0" w:tplc="040C0011">
+      <w:start w:val="1"/>
+      <w:numFmt w:val="decimal"/>
+      <w:lvlText w:val="%1)"/>
+      <w:lvlJc w:val="left"/>
+      <w:pPr>
+        <w:ind w:left="720" w:hanging="360"/>
+      </w:pPr>
+      <w:rPr>
+        <w:rFonts w:hint="default"/>
+      </w:rPr>
+    </w:lvl>
+    <w:lvl w:ilvl="1" w:tplc="040C0019" w:tentative="1">
+      <w:start w:val="1"/>
+      <w:numFmt w:val="lowerLetter"/>
+      <w:lvlText w:val="%2."/>
+      <w:lvlJc w:val="left"/>
+      <w:pPr>
+        <w:ind w:left="1440" w:hanging="360"/>
+      </w:pPr>
+    </w:lvl>
+    <w:lvl w:ilvl="2" w:tplc="040C001B" w:tentative="1">
+      <w:start w:val="1"/>
+      <w:numFmt w:val="lowerRoman"/>
+      <w:lvlText w:val="%3."/>
+      <w:lvlJc w:val="right"/>
+      <w:pPr>
+        <w:ind w:left="2160" w:hanging="180"/>
+      </w:pPr>
+    </w:lvl>
+    <w:lvl w:ilvl="3" w:tplc="040C000F" w:tentative="1">
+      <w:start w:val="1"/>
+      <w:numFmt w:val="decimal"/>
+      <w:lvlText w:val="%4."/>
+      <w:lvlJc w:val="left"/>
+      <w:pPr>
+        <w:ind w:left="2880" w:hanging="360"/>
+      </w:pPr>
+    </w:lvl>
+    <w:lvl w:ilvl="4" w:tplc="040C0019" w:tentative="1">
+      <w:start w:val="1"/>
+      <w:numFmt w:val="lowerLetter"/>
+      <w:lvlText w:val="%5."/>
+      <w:lvlJc w:val="left"/>
+      <w:pPr>
+        <w:ind w:left="3600" w:hanging="360"/>
+      </w:pPr>
+    </w:lvl>
+    <w:lvl w:ilvl="5" w:tplc="040C001B" w:tentative="1">
+      <w:start w:val="1"/>
+      <w:numFmt w:val="lowerRoman"/>
+      <w:lvlText w:val="%6."/>
+      <w:lvlJc w:val="right"/>
+      <w:pPr>
+        <w:ind w:left="4320" w:hanging="180"/>
+      </w:pPr>
+    </w:lvl>
+    <w:lvl w:ilvl="6" w:tplc="040C000F" w:tentative="1">
+      <w:start w:val="1"/>
+      <w:numFmt w:val="decimal"/>
+      <w:lvlText w:val="%7."/>
+      <w:lvlJc w:val="left"/>
+      <w:pPr>
+        <w:ind w:left="5040" w:hanging="360"/>
+      </w:pPr>
+    </w:lvl>
+    <w:lvl w:ilvl="7" w:tplc="040C0019" w:tentative="1">
+      <w:start w:val="1"/>
+      <w:numFmt w:val="lowerLetter"/>
+      <w:lvlText w:val="%8."/>
+      <w:lvlJc w:val="left"/>
+      <w:pPr>
+        <w:ind w:left="5760" w:hanging="360"/>
+      </w:pPr>
+    </w:lvl>
+    <w:lvl w:ilvl="8" w:tplc="040C001B" w:tentative="1">
+      <w:start w:val="1"/>
+      <w:numFmt w:val="lowerRoman"/>
+      <w:lvlText w:val="%9."/>
+      <w:lvlJc w:val="right"/>
+      <w:pPr>
+        <w:ind w:left="6480" w:hanging="180"/>
+      </w:pPr>
+    </w:lvl>
+  </w:abstractNum>
+  <w:abstractNum w:abstractNumId="2" w15:restartNumberingAfterBreak="0">
     <w:nsid w:val="6009748A"/>
     <w:multiLevelType w:val="hybridMultilevel"/>
     <w:tmpl w:val="672447DC"/>
@@ -340,7 +1859,7 @@
       </w:rPr>
     </w:lvl>
   </w:abstractNum>
-  <w:abstractNum w:abstractNumId="1" w15:restartNumberingAfterBreak="0">
+  <w:abstractNum w:abstractNumId="3" w15:restartNumberingAfterBreak="0">
     <w:nsid w:val="747E576E"/>
     <w:multiLevelType w:val="hybridMultilevel"/>
     <w:tmpl w:val="FD9045EE"/>
@@ -453,9 +1972,15 @@
     </w:lvl>
   </w:abstractNum>
   <w:num w:numId="1">
+    <w:abstractNumId w:val="2"/>
+  </w:num>
+  <w:num w:numId="2">
+    <w:abstractNumId w:val="3"/>
+  </w:num>
+  <w:num w:numId="3">
     <w:abstractNumId w:val="0"/>
   </w:num>
-  <w:num w:numId="2">
+  <w:num w:numId="4">
     <w:abstractNumId w:val="1"/>
   </w:num>
 </w:numbering>
@@ -584,6 +2109,7 @@
     <w:lsdException w:name="HTML Sample" w:semiHidden="1" w:unhideWhenUsed="1"/>
     <w:lsdException w:name="HTML Typewriter" w:semiHidden="1" w:unhideWhenUsed="1"/>
     <w:lsdException w:name="HTML Variable" w:semiHidden="1" w:unhideWhenUsed="1"/>
+    <w:lsdException w:name="Normal Table" w:semiHidden="1" w:unhideWhenUsed="1"/>
     <w:lsdException w:name="annotation subject" w:semiHidden="1" w:unhideWhenUsed="1"/>
     <w:lsdException w:name="No List" w:semiHidden="1" w:unhideWhenUsed="1"/>
     <w:lsdException w:name="Outline List 1" w:semiHidden="1" w:unhideWhenUsed="1"/>
@@ -630,8 +2156,10 @@
     <w:lsdException w:name="Table Subtle 2" w:semiHidden="1" w:unhideWhenUsed="1"/>
     <w:lsdException w:name="Table Web 1" w:semiHidden="1" w:unhideWhenUsed="1"/>
     <w:lsdException w:name="Table Web 2" w:semiHidden="1" w:unhideWhenUsed="1"/>
+    <w:lsdException w:name="Table Web 3" w:semiHidden="1" w:unhideWhenUsed="1"/>
     <w:lsdException w:name="Balloon Text" w:semiHidden="1" w:unhideWhenUsed="1"/>
     <w:lsdException w:name="Table Grid" w:uiPriority="39"/>
+    <w:lsdException w:name="Table Theme" w:semiHidden="1" w:unhideWhenUsed="1"/>
     <w:lsdException w:name="Placeholder Text" w:semiHidden="1"/>
     <w:lsdException w:name="No Spacing" w:uiPriority="1" w:qFormat="1"/>
     <w:lsdException w:name="Light Shading" w:uiPriority="60"/>
@@ -894,6 +2422,34 @@
       <w:ind w:left="720"/>
       <w:contextualSpacing/>
     </w:pPr>
+  </w:style>
+  <w:style w:type="paragraph" w:styleId="NormalWeb">
+    <w:name w:val="Normal (Web)"/>
+    <w:basedOn w:val="Normal"/>
+    <w:uiPriority w:val="99"/>
+    <w:semiHidden/>
+    <w:unhideWhenUsed/>
+    <w:rsid w:val="00800690"/>
+    <w:pPr>
+      <w:spacing w:before="100" w:beforeAutospacing="1" w:after="100" w:afterAutospacing="1" w:line="240" w:lineRule="auto"/>
+    </w:pPr>
+    <w:rPr>
+      <w:rFonts w:ascii="Times New Roman" w:eastAsia="Times New Roman" w:hAnsi="Times New Roman" w:cs="Times New Roman"/>
+      <w:sz w:val="24"/>
+      <w:szCs w:val="24"/>
+      <w:lang w:eastAsia="fr-FR"/>
+    </w:rPr>
+  </w:style>
+  <w:style w:type="character" w:styleId="lev">
+    <w:name w:val="Strong"/>
+    <w:basedOn w:val="Policepardfaut"/>
+    <w:uiPriority w:val="22"/>
+    <w:qFormat/>
+    <w:rsid w:val="00800690"/>
+    <w:rPr>
+      <w:b/>
+      <w:bCs/>
+    </w:rPr>
   </w:style>
 </w:styles>
 </file>

</xml_diff>